<commit_message>
Grundpreis und Arbeitspreis geändert
</commit_message>
<xml_diff>
--- a/Doc/Aufgaben_2022.docx
+++ b/Doc/Aufgaben_2022.docx
@@ -93,7 +93,16 @@
           </w:tcPr>
           <w:p>
             <w:r>
-              <w:t>8,20 €</w:t>
+              <w:t>13</w:t>
+            </w:r>
+            <w:r>
+              <w:t>,</w:t>
+            </w:r>
+            <w:r>
+              <w:t>5</w:t>
+            </w:r>
+            <w:r>
+              <w:t>0 €</w:t>
             </w:r>
           </w:p>
         </w:tc>
@@ -106,7 +115,13 @@
           </w:tcPr>
           <w:p>
             <w:r>
-              <w:t>0,16 €</w:t>
+              <w:t>0,</w:t>
+            </w:r>
+            <w:r>
+              <w:t>75</w:t>
+            </w:r>
+            <w:r>
+              <w:t xml:space="preserve"> €</w:t>
             </w:r>
           </w:p>
         </w:tc>
@@ -135,7 +150,10 @@
           </w:tcPr>
           <w:p>
             <w:r>
-              <w:t>4,90 €</w:t>
+              <w:t>9,20</w:t>
+            </w:r>
+            <w:r>
+              <w:t xml:space="preserve"> €</w:t>
             </w:r>
           </w:p>
         </w:tc>
@@ -148,10 +166,10 @@
           </w:tcPr>
           <w:p>
             <w:r>
-              <w:t>0,1</w:t>
+              <w:t>0,</w:t>
             </w:r>
             <w:r>
-              <w:t>9</w:t>
+              <w:t>81</w:t>
             </w:r>
             <w:r>
               <w:t xml:space="preserve"> €</w:t>
@@ -3121,7 +3139,7 @@
       <w:rPr>
         <w:noProof/>
       </w:rPr>
-      <w:t>04.09.2022</w:t>
+      <w:t>06.10.2022</w:t>
     </w:r>
     <w:r>
       <w:fldChar w:fldCharType="end"/>

</xml_diff>

<commit_message>
Reihenfolge der Aufgaben geändert
</commit_message>
<xml_diff>
--- a/Doc/Aufgaben_2022.docx
+++ b/Doc/Aufgaben_2022.docx
@@ -1471,13 +1471,7 @@
     <w:bookmarkEnd w:id="2"/>
     <w:p>
       <w:r>
-        <w:t xml:space="preserve">Schreibe eine Funktion, die eine 3-stellige Ganzzahl akzeptiert und die </w:t>
-      </w:r>
-      <w:r>
-        <w:t>Quersumme der Ganzzahl</w:t>
-      </w:r>
-      <w:r>
-        <w:t xml:space="preserve"> zurückgibt. Teste die Funktion mit den Ganzzahlen: 0, 10, 100, 109, 200, 290, 900, 999. </w:t>
+        <w:t xml:space="preserve">Schreibe eine Funktion, die eine 3-stellige Ganzzahl akzeptiert und die Quersumme der Ganzzahl zurückgibt. Teste die Funktion mit den Ganzzahlen: 0, 10, 100, 109, 200, 290, 900, 999. </w:t>
       </w:r>
     </w:p>
     <w:p/>
@@ -1712,6 +1706,73 @@
     </w:p>
     <w:p>
       <w:r>
+        <w:t>Schreibe ein Programm mit GUI, das drei Smileys in einem Gitter von 7 Zeilen und 11 Spalten anzeigt. Platziere:</w:t>
+      </w:r>
+    </w:p>
+    <w:p>
+      <w:pPr>
+        <w:pStyle w:val="Listenabsatz"/>
+        <w:numPr>
+          <w:ilvl w:val="0"/>
+          <w:numId w:val="9"/>
+        </w:numPr>
+      </w:pPr>
+      <w:proofErr w:type="gramStart"/>
+      <w:r>
+        <w:t>das erste Smiley</w:t>
+      </w:r>
+      <w:proofErr w:type="gramEnd"/>
+      <w:r>
+        <w:t xml:space="preserve"> in der oberen linken Ecke</w:t>
+      </w:r>
+    </w:p>
+    <w:p>
+      <w:pPr>
+        <w:pStyle w:val="Listenabsatz"/>
+        <w:numPr>
+          <w:ilvl w:val="0"/>
+          <w:numId w:val="9"/>
+        </w:numPr>
+      </w:pPr>
+      <w:r>
+        <w:t>das zweite Smiley im Zentrum</w:t>
+      </w:r>
+    </w:p>
+    <w:p>
+      <w:pPr>
+        <w:pStyle w:val="Listenabsatz"/>
+        <w:numPr>
+          <w:ilvl w:val="0"/>
+          <w:numId w:val="9"/>
+        </w:numPr>
+      </w:pPr>
+      <w:proofErr w:type="gramStart"/>
+      <w:r>
+        <w:t>das dritte Smiley</w:t>
+      </w:r>
+      <w:proofErr w:type="gramEnd"/>
+      <w:r>
+        <w:t xml:space="preserve"> in der unteren rechten Ecke</w:t>
+      </w:r>
+    </w:p>
+    <w:p>
+      <w:r>
+        <w:t xml:space="preserve">Hinweis: Die Smileys sind 72 Pixel breit und 72 Pixel hoch.  </w:t>
+      </w:r>
+    </w:p>
+    <w:p/>
+    <w:p>
+      <w:pPr>
+        <w:pStyle w:val="AufgabemitNr"/>
+        <w:ind w:left="0" w:firstLine="0"/>
+        <w:rPr>
+          <w:b w:val="0"/>
+          <w:bCs w:val="0"/>
+        </w:rPr>
+      </w:pPr>
+    </w:p>
+    <w:p>
+      <w:r>
         <w:t>Schreibe das Programm "Computer errät Zahl" mit folgendem GUI:</w:t>
       </w:r>
     </w:p>
@@ -1724,7 +1785,7 @@
           <w:noProof/>
         </w:rPr>
         <w:drawing>
-          <wp:inline distT="0" distB="0" distL="0" distR="0" wp14:anchorId="23586B4B" wp14:editId="5467E3B0">
+          <wp:inline distT="0" distB="0" distL="0" distR="0" wp14:anchorId="2B3C9AFB" wp14:editId="4F1267AC">
             <wp:extent cx="3955473" cy="2043138"/>
             <wp:effectExtent l="0" t="0" r="6985" b="0"/>
             <wp:docPr id="1" name="Grafik 1"/>
@@ -1769,28 +1830,7 @@
         </w:numPr>
       </w:pPr>
       <w:r>
-        <w:t xml:space="preserve">Erzeuge ein Fenster </w:t>
-      </w:r>
-      <w:r>
-        <w:t xml:space="preserve">und platziere </w:t>
-      </w:r>
-      <w:r>
-        <w:t>Bedienungsanleitung</w:t>
-      </w:r>
-      <w:r>
-        <w:t>-</w:t>
-      </w:r>
-      <w:r>
-        <w:t xml:space="preserve">1 und </w:t>
-      </w:r>
-      <w:r>
-        <w:t>-</w:t>
-      </w:r>
-      <w:r>
-        <w:t>2</w:t>
-      </w:r>
-      <w:r>
-        <w:t>.</w:t>
+        <w:t>Erzeuge ein Fenster und platziere Bedienungsanleitung-1 und -2.</w:t>
       </w:r>
     </w:p>
     <w:p>
@@ -1814,10 +1854,7 @@
         </w:numPr>
       </w:pPr>
       <w:r>
-        <w:t>Binde die Betätigung einer Computertaste an das Fenster.</w:t>
-      </w:r>
-      <w:r>
-        <w:t xml:space="preserve"> Wenn eine Taste betätigt wird, soll die Funktion </w:t>
+        <w:t xml:space="preserve">Binde die Betätigung einer Computertaste an das Fenster. Wenn eine Taste betätigt wird, soll die Funktion </w:t>
       </w:r>
       <w:proofErr w:type="spellStart"/>
       <w:r>
@@ -1877,10 +1914,7 @@
       </w:r>
       <w:proofErr w:type="gramEnd"/>
       <w:r>
-        <w:t>)</w:t>
-      </w:r>
-      <w:r>
-        <w:t xml:space="preserve"> zur Berechnung der geratenen Zahl. </w:t>
+        <w:t xml:space="preserve">) zur Berechnung der geratenen Zahl. </w:t>
       </w:r>
     </w:p>
     <w:p>
@@ -1892,6 +1926,7 @@
         </w:numPr>
       </w:pPr>
       <w:r>
+        <w:lastRenderedPageBreak/>
         <w:t xml:space="preserve">Schreibe die Funktion </w:t>
       </w:r>
       <w:proofErr w:type="spellStart"/>
@@ -1900,16 +1935,7 @@
       </w:r>
       <w:proofErr w:type="spellEnd"/>
       <w:r>
-        <w:t xml:space="preserve">. Die Funktion soll auf die Tasten </w:t>
-      </w:r>
-      <w:r>
-        <w:t xml:space="preserve">↓ </w:t>
-      </w:r>
-      <w:r>
-        <w:t>↑</w:t>
-      </w:r>
-      <w:r>
-        <w:t xml:space="preserve"> </w:t>
+        <w:t xml:space="preserve">. Die Funktion soll auf die Tasten ↓ ↑ </w:t>
       </w:r>
       <w:proofErr w:type="gramStart"/>
       <w:r>
@@ -1917,10 +1943,7 @@
       </w:r>
       <w:proofErr w:type="gramEnd"/>
       <w:r>
-        <w:t xml:space="preserve">  reagieren. </w:t>
-      </w:r>
-      <w:r>
-        <w:t xml:space="preserve">Arbeite mit den globalen Variablen. </w:t>
+        <w:t xml:space="preserve">  reagieren. Arbeite mit den globalen Variablen. </w:t>
       </w:r>
     </w:p>
     <w:p>
@@ -1932,10 +1955,7 @@
         </w:numPr>
       </w:pPr>
       <w:r>
-        <w:t>Bei ↓ die obere Grenze anpassen</w:t>
-      </w:r>
-      <w:r>
-        <w:t>, versuche hochzählen</w:t>
+        <w:t>Bei ↓ die obere Grenze anpassen, versuche hochzählen</w:t>
       </w:r>
     </w:p>
     <w:p>
@@ -1947,10 +1967,7 @@
         </w:numPr>
       </w:pPr>
       <w:r>
-        <w:t>Bei ↑ die untere Grenze anpassen</w:t>
-      </w:r>
-      <w:r>
-        <w:t>, versuche hochzählen</w:t>
+        <w:t>Bei ↑ die untere Grenze anpassen, versuche hochzählen</w:t>
       </w:r>
     </w:p>
     <w:p>
@@ -1962,10 +1979,7 @@
         </w:numPr>
       </w:pPr>
       <w:r>
-        <w:t xml:space="preserve">Bei = </w:t>
-      </w:r>
-      <w:r>
-        <w:t>einen Kommentar zeigen</w:t>
+        <w:t>Bei = einen Kommentar zeigen</w:t>
       </w:r>
     </w:p>
     <w:p>
@@ -2006,73 +2020,6 @@
       <w:proofErr w:type="gramEnd"/>
       <w:r>
         <w:t xml:space="preserve">). Die Funktion gibt die Anzahl der Versuche aus, die der Computer benötigt hat. </w:t>
-      </w:r>
-    </w:p>
-    <w:p/>
-    <w:p>
-      <w:pPr>
-        <w:pStyle w:val="AufgabemitNr"/>
-        <w:ind w:left="0" w:firstLine="0"/>
-        <w:rPr>
-          <w:b w:val="0"/>
-          <w:bCs w:val="0"/>
-        </w:rPr>
-      </w:pPr>
-    </w:p>
-    <w:p>
-      <w:r>
-        <w:t>Schreibe ein Programm mit GUI, das drei Smileys in einem Gitter von 7 Zeilen und 11 Spalten anzeigt. Platziere:</w:t>
-      </w:r>
-    </w:p>
-    <w:p>
-      <w:pPr>
-        <w:pStyle w:val="Listenabsatz"/>
-        <w:numPr>
-          <w:ilvl w:val="0"/>
-          <w:numId w:val="9"/>
-        </w:numPr>
-      </w:pPr>
-      <w:proofErr w:type="gramStart"/>
-      <w:r>
-        <w:t>das erste Smiley</w:t>
-      </w:r>
-      <w:proofErr w:type="gramEnd"/>
-      <w:r>
-        <w:t xml:space="preserve"> in der oberen linken Ecke</w:t>
-      </w:r>
-    </w:p>
-    <w:p>
-      <w:pPr>
-        <w:pStyle w:val="Listenabsatz"/>
-        <w:numPr>
-          <w:ilvl w:val="0"/>
-          <w:numId w:val="9"/>
-        </w:numPr>
-      </w:pPr>
-      <w:r>
-        <w:t>das zweite Smiley im Zentrum</w:t>
-      </w:r>
-    </w:p>
-    <w:p>
-      <w:pPr>
-        <w:pStyle w:val="Listenabsatz"/>
-        <w:numPr>
-          <w:ilvl w:val="0"/>
-          <w:numId w:val="9"/>
-        </w:numPr>
-      </w:pPr>
-      <w:proofErr w:type="gramStart"/>
-      <w:r>
-        <w:t>das dritte Smiley</w:t>
-      </w:r>
-      <w:proofErr w:type="gramEnd"/>
-      <w:r>
-        <w:t xml:space="preserve"> in der unteren rechten Ecke</w:t>
-      </w:r>
-    </w:p>
-    <w:p>
-      <w:r>
-        <w:t xml:space="preserve">Hinweis: Die Smileys sind 72 Pixel breit und 72 Pixel hoch.  </w:t>
       </w:r>
     </w:p>
     <w:p/>
@@ -3079,7 +3026,7 @@
       <w:rPr>
         <w:noProof/>
       </w:rPr>
-      <w:t>13.11.2022</w:t>
+      <w:t>23.11.2022</w:t>
     </w:r>
     <w:r>
       <w:fldChar w:fldCharType="end"/>

</xml_diff>

<commit_message>
Kapitel 13 begonnen. Neue Aufgabe zur Zustandsmaschine
</commit_message>
<xml_diff>
--- a/Doc/Aufgaben_2022.docx
+++ b/Doc/Aufgaben_2022.docx
@@ -613,15 +613,7 @@
     </w:p>
     <w:p>
       <w:r>
-        <w:t xml:space="preserve">Bicycle </w:t>
-      </w:r>
-      <w:proofErr w:type="spellStart"/>
-      <w:r>
-        <w:t>Reflective</w:t>
-      </w:r>
-      <w:proofErr w:type="spellEnd"/>
-      <w:r>
-        <w:t xml:space="preserve"> Gilet</w:t>
+        <w:t>Bicycle Reflective Gilet</w:t>
       </w:r>
       <w:r>
         <w:tab/>
@@ -1412,15 +1404,7 @@
         <w:t>en</w:t>
       </w:r>
       <w:r>
-        <w:t xml:space="preserve"> des Moduls </w:t>
-      </w:r>
-      <w:proofErr w:type="spellStart"/>
-      <w:r>
-        <w:t>matplotlib</w:t>
-      </w:r>
-      <w:proofErr w:type="spellEnd"/>
-      <w:r>
-        <w:t xml:space="preserve">. </w:t>
+        <w:t xml:space="preserve"> des Moduls matplotlib. </w:t>
       </w:r>
       <w:r>
         <w:br/>
@@ -1563,14 +1547,306 @@
       <w:r>
         <w:t>.</w:t>
       </w:r>
+      <w:r>
+        <w:t xml:space="preserve"> </w:t>
+      </w:r>
     </w:p>
     <w:p/>
     <w:p>
       <w:pPr>
-        <w:spacing w:after="160"/>
-      </w:pPr>
-      <w:r>
-        <w:br w:type="page"/>
+        <w:pStyle w:val="AufgabemitNr"/>
+        <w:ind w:left="0" w:firstLine="0"/>
+      </w:pPr>
+    </w:p>
+    <w:p>
+      <w:r>
+        <w:t>Ein einfacher</w:t>
+      </w:r>
+      <w:r>
+        <w:t xml:space="preserve"> Saugroboter hat drei Zustände: STANDBY – GERADEAUS_FAHREN – DREHEN. </w:t>
+      </w:r>
+    </w:p>
+    <w:p>
+      <w:r>
+        <w:t xml:space="preserve">Die Bedingungen für die Zustandsübergänge sind: an_aus – kollision_erkannt – genug_gedreht. </w:t>
+      </w:r>
+    </w:p>
+    <w:p>
+      <w:r>
+        <w:t>Zu Beginn soll der Saugroboter im Zustand STANDBY sein.</w:t>
+      </w:r>
+    </w:p>
+    <w:p>
+      <w:pPr>
+        <w:pStyle w:val="Listenabsatz"/>
+        <w:numPr>
+          <w:ilvl w:val="0"/>
+          <w:numId w:val="27"/>
+        </w:numPr>
+      </w:pPr>
+      <w:r>
+        <w:t>Welche Zustandsübergänge gibt es?</w:t>
+      </w:r>
+    </w:p>
+    <w:p>
+      <w:pPr>
+        <w:pStyle w:val="Listenabsatz"/>
+        <w:numPr>
+          <w:ilvl w:val="0"/>
+          <w:numId w:val="27"/>
+        </w:numPr>
+      </w:pPr>
+      <w:r>
+        <w:t>Welche Bedingung gehört zu welchem Zustandsübergang?</w:t>
+      </w:r>
+    </w:p>
+    <w:p>
+      <w:pPr>
+        <w:pStyle w:val="Listenabsatz"/>
+        <w:numPr>
+          <w:ilvl w:val="0"/>
+          <w:numId w:val="27"/>
+        </w:numPr>
+      </w:pPr>
+      <w:r>
+        <w:t>Zeichne ein Zustandsübergangsdiagramm mit den gegebenen Zuständen</w:t>
+      </w:r>
+      <w:r>
+        <w:t xml:space="preserve"> und Übergängen.</w:t>
+      </w:r>
+      <w:r>
+        <w:t xml:space="preserve"> </w:t>
+      </w:r>
+    </w:p>
+    <w:p>
+      <w:pPr>
+        <w:pStyle w:val="Listenabsatz"/>
+        <w:numPr>
+          <w:ilvl w:val="0"/>
+          <w:numId w:val="27"/>
+        </w:numPr>
+      </w:pPr>
+      <w:r>
+        <w:t xml:space="preserve">Schreibe ein Programm, das </w:t>
+      </w:r>
+      <w:r>
+        <w:t>den</w:t>
+      </w:r>
+      <w:r>
+        <w:t xml:space="preserve"> Saugroboter steuert. </w:t>
+      </w:r>
+      <w:r>
+        <w:t xml:space="preserve">Die </w:t>
+      </w:r>
+      <w:r>
+        <w:t>Zustandsübergänge</w:t>
+      </w:r>
+      <w:r>
+        <w:t xml:space="preserve"> werden durch </w:t>
+      </w:r>
+      <w:r>
+        <w:t xml:space="preserve">die </w:t>
+      </w:r>
+      <w:r>
+        <w:t xml:space="preserve">Tasten </w:t>
+      </w:r>
+      <w:r>
+        <w:t xml:space="preserve">a – k – g </w:t>
+      </w:r>
+      <w:r>
+        <w:t xml:space="preserve">der PC-Tastatur </w:t>
+      </w:r>
+      <w:r>
+        <w:t>gesteuert</w:t>
+      </w:r>
+      <w:r>
+        <w:t xml:space="preserve">. </w:t>
+      </w:r>
+      <w:r>
+        <w:t xml:space="preserve">Verwende die Bibliothek StateMachine. </w:t>
+      </w:r>
+    </w:p>
+    <w:p>
+      <w:pPr>
+        <w:pStyle w:val="Listenabsatz"/>
+        <w:numPr>
+          <w:ilvl w:val="1"/>
+          <w:numId w:val="27"/>
+        </w:numPr>
+      </w:pPr>
+      <w:r>
+        <w:t>Schreibe eine Kurzbeschreibung</w:t>
+      </w:r>
+    </w:p>
+    <w:p>
+      <w:pPr>
+        <w:pStyle w:val="Listenabsatz"/>
+        <w:numPr>
+          <w:ilvl w:val="1"/>
+          <w:numId w:val="27"/>
+        </w:numPr>
+      </w:pPr>
+      <w:r>
+        <w:t>Importiere die notwendigen Bibliotheken</w:t>
+      </w:r>
+    </w:p>
+    <w:p>
+      <w:pPr>
+        <w:pStyle w:val="Listenabsatz"/>
+        <w:numPr>
+          <w:ilvl w:val="1"/>
+          <w:numId w:val="27"/>
+        </w:numPr>
+      </w:pPr>
+      <w:r>
+        <w:t xml:space="preserve">Schreibe eine Begrüßung </w:t>
+      </w:r>
+      <w:r>
+        <w:t>mit einer Erklärung des</w:t>
+      </w:r>
+      <w:r>
+        <w:t xml:space="preserve"> Gebrauch</w:t>
+      </w:r>
+      <w:r>
+        <w:t>s</w:t>
+      </w:r>
+      <w:r>
+        <w:t xml:space="preserve"> der Tasten</w:t>
+      </w:r>
+    </w:p>
+    <w:p>
+      <w:pPr>
+        <w:pStyle w:val="Listenabsatz"/>
+        <w:numPr>
+          <w:ilvl w:val="1"/>
+          <w:numId w:val="27"/>
+        </w:numPr>
+      </w:pPr>
+      <w:r>
+        <w:t>Erzeuge das Objekt state_machine</w:t>
+      </w:r>
+    </w:p>
+    <w:p>
+      <w:pPr>
+        <w:pStyle w:val="Listenabsatz"/>
+        <w:numPr>
+          <w:ilvl w:val="1"/>
+          <w:numId w:val="27"/>
+        </w:numPr>
+      </w:pPr>
+      <w:r>
+        <w:t>Vorbelegung des Zeichens von der Tastatur</w:t>
+      </w:r>
+    </w:p>
+    <w:p>
+      <w:pPr>
+        <w:pStyle w:val="Listenabsatz"/>
+        <w:numPr>
+          <w:ilvl w:val="1"/>
+          <w:numId w:val="27"/>
+        </w:numPr>
+      </w:pPr>
+      <w:r>
+        <w:t>Schreibe die Funktionen mit den print-Ausgaben:</w:t>
+      </w:r>
+      <w:r>
+        <w:br/>
+        <w:t>- standby</w:t>
+      </w:r>
+      <w:r>
+        <w:t>()</w:t>
+      </w:r>
+      <w:r>
+        <w:br/>
+        <w:t>- geradeaus_fahren</w:t>
+      </w:r>
+      <w:r>
+        <w:t>()</w:t>
+      </w:r>
+      <w:r>
+        <w:br/>
+        <w:t>- drehen</w:t>
+      </w:r>
+      <w:r>
+        <w:t>()</w:t>
+      </w:r>
+      <w:r>
+        <w:t xml:space="preserve"> </w:t>
+      </w:r>
+    </w:p>
+    <w:p>
+      <w:pPr>
+        <w:pStyle w:val="Listenabsatz"/>
+        <w:numPr>
+          <w:ilvl w:val="1"/>
+          <w:numId w:val="27"/>
+        </w:numPr>
+      </w:pPr>
+      <w:r>
+        <w:t>Verwende die Funktion taste_gedrueckt(zeichen) von Ampel.py</w:t>
+      </w:r>
+    </w:p>
+    <w:p>
+      <w:pPr>
+        <w:pStyle w:val="Listenabsatz"/>
+        <w:numPr>
+          <w:ilvl w:val="1"/>
+          <w:numId w:val="27"/>
+        </w:numPr>
+      </w:pPr>
+      <w:r>
+        <w:t>Schreibe die Funktionen zur Steuerung der Zustandsübergänge:</w:t>
+      </w:r>
+      <w:r>
+        <w:br/>
+        <w:t>- an_aus()</w:t>
+      </w:r>
+      <w:r>
+        <w:br/>
+        <w:t>- kollision_erkannt()</w:t>
+      </w:r>
+      <w:r>
+        <w:br/>
+        <w:t>- genug_gedreht()</w:t>
+      </w:r>
+    </w:p>
+    <w:p>
+      <w:pPr>
+        <w:pStyle w:val="Listenabsatz"/>
+        <w:numPr>
+          <w:ilvl w:val="1"/>
+          <w:numId w:val="27"/>
+        </w:numPr>
+      </w:pPr>
+      <w:r>
+        <w:t xml:space="preserve">Definiere die Zustände </w:t>
+      </w:r>
+      <w:r>
+        <w:t>STANDBY – GERADEAUS_FAHREN – DREHEN</w:t>
+      </w:r>
+    </w:p>
+    <w:p>
+      <w:pPr>
+        <w:pStyle w:val="Listenabsatz"/>
+        <w:numPr>
+          <w:ilvl w:val="1"/>
+          <w:numId w:val="27"/>
+        </w:numPr>
+      </w:pPr>
+      <w:r>
+        <w:t>Zustandsübergänge hinzufügen</w:t>
+      </w:r>
+    </w:p>
+    <w:p>
+      <w:pPr>
+        <w:pStyle w:val="Listenabsatz"/>
+        <w:numPr>
+          <w:ilvl w:val="1"/>
+          <w:numId w:val="27"/>
+        </w:numPr>
+      </w:pPr>
+      <w:r>
+        <w:t>Loop</w:t>
       </w:r>
     </w:p>
     <w:p/>
@@ -1607,7 +1883,13 @@
     </w:p>
     <w:p>
       <w:r>
-        <w:t>Schreibe ein Programm mit GUI, das die drei Smileys (von Aufgabe 8) nebeneinander anzeigt.</w:t>
+        <w:t xml:space="preserve">Schreibe ein Programm mit GUI, das die drei Smileys (von Aufgabe </w:t>
+      </w:r>
+      <w:r>
+        <w:t>15</w:t>
+      </w:r>
+      <w:r>
+        <w:t>) nebeneinander anzeigt.</w:t>
       </w:r>
     </w:p>
     <w:p/>
@@ -1622,7 +1904,13 @@
         <w:t xml:space="preserve">Schreibe ein Programm mit GUI, </w:t>
       </w:r>
       <w:r>
-        <w:t xml:space="preserve">das die drei Smileys (von Aufgabe 8) diagonal anzeigt. </w:t>
+        <w:t xml:space="preserve">das die drei Smileys (von Aufgabe </w:t>
+      </w:r>
+      <w:r>
+        <w:t>15</w:t>
+      </w:r>
+      <w:r>
+        <w:t xml:space="preserve">) diagonal anzeigt. </w:t>
       </w:r>
     </w:p>
     <w:p>
@@ -1632,15 +1920,7 @@
     </w:p>
     <w:p>
       <w:r>
-        <w:t xml:space="preserve">Hinweis: Der Aufruf </w:t>
-      </w:r>
-      <w:proofErr w:type="spellStart"/>
-      <w:r>
-        <w:t>tk.PhotoImage</w:t>
-      </w:r>
-      <w:proofErr w:type="spellEnd"/>
-      <w:r>
-        <w:t xml:space="preserve">() muss im </w:t>
+        <w:t xml:space="preserve">Hinweis: Der Aufruf tk.PhotoImage() muss im </w:t>
       </w:r>
       <w:r>
         <w:rPr>
@@ -1668,20 +1948,18 @@
     </w:p>
     <w:p>
       <w:r>
-        <w:t xml:space="preserve">Schreibe ein Programm mit GUI, das auf Knopfdruck ein Smiley (von Aufgabe 8) anzeigt. </w:t>
-      </w:r>
-    </w:p>
-    <w:p>
-      <w:r>
-        <w:t xml:space="preserve">Hinweis: Der Aufruf </w:t>
-      </w:r>
-      <w:proofErr w:type="spellStart"/>
-      <w:r>
-        <w:t>tk.PhotoImage</w:t>
-      </w:r>
-      <w:proofErr w:type="spellEnd"/>
-      <w:r>
-        <w:t xml:space="preserve">() muss im </w:t>
+        <w:t xml:space="preserve">Schreibe ein Programm mit GUI, das auf Knopfdruck ein Smiley (von Aufgabe </w:t>
+      </w:r>
+      <w:r>
+        <w:t>15</w:t>
+      </w:r>
+      <w:r>
+        <w:t xml:space="preserve">) anzeigt. </w:t>
+      </w:r>
+    </w:p>
+    <w:p>
+      <w:r>
+        <w:t xml:space="preserve">Hinweis: Der Aufruf tk.PhotoImage() muss im </w:t>
       </w:r>
       <w:r>
         <w:rPr>
@@ -1717,13 +1995,8 @@
           <w:numId w:val="9"/>
         </w:numPr>
       </w:pPr>
-      <w:proofErr w:type="gramStart"/>
-      <w:r>
-        <w:t>das erste Smiley</w:t>
-      </w:r>
-      <w:proofErr w:type="gramEnd"/>
-      <w:r>
-        <w:t xml:space="preserve"> in der oberen linken Ecke</w:t>
+      <w:r>
+        <w:t>das erste Smiley in der oberen linken Ecke</w:t>
       </w:r>
     </w:p>
     <w:p>
@@ -1746,13 +2019,8 @@
           <w:numId w:val="9"/>
         </w:numPr>
       </w:pPr>
-      <w:proofErr w:type="gramStart"/>
-      <w:r>
-        <w:t>das dritte Smiley</w:t>
-      </w:r>
-      <w:proofErr w:type="gramEnd"/>
-      <w:r>
-        <w:t xml:space="preserve"> in der unteren rechten Ecke</w:t>
+      <w:r>
+        <w:t>das dritte Smiley in der unteren rechten Ecke</w:t>
       </w:r>
     </w:p>
     <w:p>
@@ -1785,7 +2053,7 @@
           <w:noProof/>
         </w:rPr>
         <w:drawing>
-          <wp:inline distT="0" distB="0" distL="0" distR="0" wp14:anchorId="2B3C9AFB" wp14:editId="4F1267AC">
+          <wp:inline distT="0" distB="0" distL="0" distR="0" wp14:anchorId="2B3C9AFB" wp14:editId="03EB5738">
             <wp:extent cx="3955473" cy="2043138"/>
             <wp:effectExtent l="0" t="0" r="6985" b="0"/>
             <wp:docPr id="1" name="Grafik 1"/>
@@ -1808,7 +2076,7 @@
                   <pic:spPr>
                     <a:xfrm>
                       <a:off x="0" y="0"/>
-                      <a:ext cx="3964963" cy="2048040"/>
+                      <a:ext cx="3955473" cy="2043138"/>
                     </a:xfrm>
                     <a:prstGeom prst="rect">
                       <a:avLst/>
@@ -1854,15 +2122,7 @@
         </w:numPr>
       </w:pPr>
       <w:r>
-        <w:t xml:space="preserve">Binde die Betätigung einer Computertaste an das Fenster. Wenn eine Taste betätigt wird, soll die Funktion </w:t>
-      </w:r>
-      <w:proofErr w:type="spellStart"/>
-      <w:r>
-        <w:t>onKeyPress</w:t>
-      </w:r>
-      <w:proofErr w:type="spellEnd"/>
-      <w:r>
-        <w:t xml:space="preserve"> aufgerufen werden. </w:t>
+        <w:t xml:space="preserve">Binde die Betätigung einer Computertaste an das Fenster. Wenn eine Taste betätigt wird, soll die Funktion onKeyPress aufgerufen werden. </w:t>
       </w:r>
     </w:p>
     <w:p>
@@ -1898,23 +2158,7 @@
         </w:numPr>
       </w:pPr>
       <w:r>
-        <w:t xml:space="preserve">Schreibe die Funktion </w:t>
-      </w:r>
-      <w:proofErr w:type="spellStart"/>
-      <w:r>
-        <w:t>rate_</w:t>
-      </w:r>
-      <w:proofErr w:type="gramStart"/>
-      <w:r>
-        <w:t>zahl</w:t>
-      </w:r>
-      <w:proofErr w:type="spellEnd"/>
-      <w:r>
-        <w:t>(</w:t>
-      </w:r>
-      <w:proofErr w:type="gramEnd"/>
-      <w:r>
-        <w:t xml:space="preserve">) zur Berechnung der geratenen Zahl. </w:t>
+        <w:t xml:space="preserve">Schreibe die Funktion rate_zahl() zur Berechnung der geratenen Zahl. </w:t>
       </w:r>
     </w:p>
     <w:p>
@@ -1927,23 +2171,7 @@
       </w:pPr>
       <w:r>
         <w:lastRenderedPageBreak/>
-        <w:t xml:space="preserve">Schreibe die Funktion </w:t>
-      </w:r>
-      <w:proofErr w:type="spellStart"/>
-      <w:r>
-        <w:t>onKeyPress</w:t>
-      </w:r>
-      <w:proofErr w:type="spellEnd"/>
-      <w:r>
-        <w:t xml:space="preserve">. Die Funktion soll auf die Tasten ↓ ↑ </w:t>
-      </w:r>
-      <w:proofErr w:type="gramStart"/>
-      <w:r>
-        <w:t>=  q</w:t>
-      </w:r>
-      <w:proofErr w:type="gramEnd"/>
-      <w:r>
-        <w:t xml:space="preserve">  reagieren. Arbeite mit den globalen Variablen. </w:t>
+        <w:t xml:space="preserve">Schreibe die Funktion onKeyPress. Die Funktion soll auf die Tasten ↓ ↑ =  q  reagieren. Arbeite mit den globalen Variablen. </w:t>
       </w:r>
     </w:p>
     <w:p>
@@ -2003,23 +2231,7 @@
         </w:numPr>
       </w:pPr>
       <w:r>
-        <w:t xml:space="preserve">Schreibe die Funktion </w:t>
-      </w:r>
-      <w:proofErr w:type="spellStart"/>
-      <w:r>
-        <w:t>zeige_</w:t>
-      </w:r>
-      <w:proofErr w:type="gramStart"/>
-      <w:r>
-        <w:t>Kommentar</w:t>
-      </w:r>
-      <w:proofErr w:type="spellEnd"/>
-      <w:r>
-        <w:t>(</w:t>
-      </w:r>
-      <w:proofErr w:type="gramEnd"/>
-      <w:r>
-        <w:t xml:space="preserve">). Die Funktion gibt die Anzahl der Versuche aus, die der Computer benötigt hat. </w:t>
+        <w:t xml:space="preserve">Schreibe die Funktion zeige_Kommentar(). Die Funktion gibt die Anzahl der Versuche aus, die der Computer benötigt hat. </w:t>
       </w:r>
     </w:p>
     <w:p/>
@@ -2208,20 +2420,7 @@
       </w:r>
       <w:r>
         <w:br/>
-        <w:t xml:space="preserve">Hinweis: Verwende die Methode </w:t>
-      </w:r>
-      <w:proofErr w:type="spellStart"/>
-      <w:proofErr w:type="gramStart"/>
-      <w:r>
-        <w:t>numinput</w:t>
-      </w:r>
-      <w:proofErr w:type="spellEnd"/>
-      <w:r>
-        <w:t>(</w:t>
-      </w:r>
-      <w:proofErr w:type="gramEnd"/>
-      <w:r>
-        <w:t xml:space="preserve">). </w:t>
+        <w:t xml:space="preserve">Hinweis: Verwende die Methode numinput(). </w:t>
       </w:r>
     </w:p>
     <w:p>
@@ -2239,15 +2438,7 @@
         <w:t xml:space="preserve">: </w:t>
       </w:r>
       <w:r>
-        <w:t xml:space="preserve">Schreibe die Funktion </w:t>
-      </w:r>
-      <w:proofErr w:type="spellStart"/>
-      <w:r>
-        <w:t>vieleck</w:t>
-      </w:r>
-      <w:proofErr w:type="spellEnd"/>
-      <w:r>
-        <w:t xml:space="preserve">. </w:t>
+        <w:t xml:space="preserve">Schreibe die Funktion vieleck. </w:t>
       </w:r>
       <w:r>
         <w:t>Eingabewert ist</w:t>
@@ -2268,15 +2459,7 @@
         <w:t xml:space="preserve">Hauptprogramm: </w:t>
       </w:r>
       <w:r>
-        <w:t xml:space="preserve">Rufe die Funktion </w:t>
-      </w:r>
-      <w:proofErr w:type="spellStart"/>
-      <w:r>
-        <w:t>vieleck</w:t>
-      </w:r>
-      <w:proofErr w:type="spellEnd"/>
-      <w:r>
-        <w:t xml:space="preserve"> auf. </w:t>
+        <w:t xml:space="preserve">Rufe die Funktion vieleck auf. </w:t>
       </w:r>
     </w:p>
     <w:p>
@@ -2626,11 +2809,9 @@
           <w:numId w:val="19"/>
         </w:numPr>
       </w:pPr>
-      <w:proofErr w:type="spellStart"/>
       <w:r>
         <w:t>kilometerstand</w:t>
       </w:r>
-      <w:proofErr w:type="spellEnd"/>
     </w:p>
     <w:p>
       <w:pPr>
@@ -2769,11 +2950,9 @@
           <w:numId w:val="22"/>
         </w:numPr>
       </w:pPr>
-      <w:proofErr w:type="spellStart"/>
       <w:r>
         <w:t>kilometerstand</w:t>
       </w:r>
-      <w:proofErr w:type="spellEnd"/>
     </w:p>
     <w:p>
       <w:pPr>
@@ -3026,7 +3205,7 @@
       <w:rPr>
         <w:noProof/>
       </w:rPr>
-      <w:t>23.11.2022</w:t>
+      <w:t>11.12.2022</w:t>
     </w:r>
     <w:r>
       <w:fldChar w:fldCharType="end"/>
@@ -3727,6 +3906,92 @@
     </w:lvl>
   </w:abstractNum>
   <w:abstractNum w:abstractNumId="7" w15:restartNumberingAfterBreak="0">
+    <w:nsid w:val="36465883"/>
+    <w:multiLevelType w:val="hybridMultilevel"/>
+    <w:tmpl w:val="161483E8"/>
+    <w:lvl w:ilvl="0" w:tplc="04070017">
+      <w:start w:val="1"/>
+      <w:numFmt w:val="lowerLetter"/>
+      <w:lvlText w:val="%1)"/>
+      <w:lvlJc w:val="left"/>
+      <w:pPr>
+        <w:ind w:left="720" w:hanging="360"/>
+      </w:pPr>
+    </w:lvl>
+    <w:lvl w:ilvl="1" w:tplc="0407000F">
+      <w:start w:val="1"/>
+      <w:numFmt w:val="decimal"/>
+      <w:lvlText w:val="%2."/>
+      <w:lvlJc w:val="left"/>
+      <w:pPr>
+        <w:ind w:left="1068" w:hanging="360"/>
+      </w:pPr>
+    </w:lvl>
+    <w:lvl w:ilvl="2" w:tplc="0407001B">
+      <w:start w:val="1"/>
+      <w:numFmt w:val="lowerRoman"/>
+      <w:lvlText w:val="%3."/>
+      <w:lvlJc w:val="right"/>
+      <w:pPr>
+        <w:ind w:left="2160" w:hanging="180"/>
+      </w:pPr>
+    </w:lvl>
+    <w:lvl w:ilvl="3" w:tplc="0407000F" w:tentative="1">
+      <w:start w:val="1"/>
+      <w:numFmt w:val="decimal"/>
+      <w:lvlText w:val="%4."/>
+      <w:lvlJc w:val="left"/>
+      <w:pPr>
+        <w:ind w:left="2880" w:hanging="360"/>
+      </w:pPr>
+    </w:lvl>
+    <w:lvl w:ilvl="4" w:tplc="04070019" w:tentative="1">
+      <w:start w:val="1"/>
+      <w:numFmt w:val="lowerLetter"/>
+      <w:lvlText w:val="%5."/>
+      <w:lvlJc w:val="left"/>
+      <w:pPr>
+        <w:ind w:left="3600" w:hanging="360"/>
+      </w:pPr>
+    </w:lvl>
+    <w:lvl w:ilvl="5" w:tplc="0407001B" w:tentative="1">
+      <w:start w:val="1"/>
+      <w:numFmt w:val="lowerRoman"/>
+      <w:lvlText w:val="%6."/>
+      <w:lvlJc w:val="right"/>
+      <w:pPr>
+        <w:ind w:left="4320" w:hanging="180"/>
+      </w:pPr>
+    </w:lvl>
+    <w:lvl w:ilvl="6" w:tplc="0407000F" w:tentative="1">
+      <w:start w:val="1"/>
+      <w:numFmt w:val="decimal"/>
+      <w:lvlText w:val="%7."/>
+      <w:lvlJc w:val="left"/>
+      <w:pPr>
+        <w:ind w:left="5040" w:hanging="360"/>
+      </w:pPr>
+    </w:lvl>
+    <w:lvl w:ilvl="7" w:tplc="04070019" w:tentative="1">
+      <w:start w:val="1"/>
+      <w:numFmt w:val="lowerLetter"/>
+      <w:lvlText w:val="%8."/>
+      <w:lvlJc w:val="left"/>
+      <w:pPr>
+        <w:ind w:left="5760" w:hanging="360"/>
+      </w:pPr>
+    </w:lvl>
+    <w:lvl w:ilvl="8" w:tplc="0407001B" w:tentative="1">
+      <w:start w:val="1"/>
+      <w:numFmt w:val="lowerRoman"/>
+      <w:lvlText w:val="%9."/>
+      <w:lvlJc w:val="right"/>
+      <w:pPr>
+        <w:ind w:left="6480" w:hanging="180"/>
+      </w:pPr>
+    </w:lvl>
+  </w:abstractNum>
+  <w:abstractNum w:abstractNumId="8" w15:restartNumberingAfterBreak="0">
     <w:nsid w:val="36C8464E"/>
     <w:multiLevelType w:val="hybridMultilevel"/>
     <w:tmpl w:val="E2E4E7A8"/>
@@ -3815,7 +4080,7 @@
       </w:pPr>
     </w:lvl>
   </w:abstractNum>
-  <w:abstractNum w:abstractNumId="8" w15:restartNumberingAfterBreak="0">
+  <w:abstractNum w:abstractNumId="9" w15:restartNumberingAfterBreak="0">
     <w:nsid w:val="37D05D2E"/>
     <w:multiLevelType w:val="hybridMultilevel"/>
     <w:tmpl w:val="0958C80A"/>
@@ -3901,7 +4166,7 @@
       </w:pPr>
     </w:lvl>
   </w:abstractNum>
-  <w:abstractNum w:abstractNumId="9" w15:restartNumberingAfterBreak="0">
+  <w:abstractNum w:abstractNumId="10" w15:restartNumberingAfterBreak="0">
     <w:nsid w:val="3DAA5E3D"/>
     <w:multiLevelType w:val="hybridMultilevel"/>
     <w:tmpl w:val="81A4ED9C"/>
@@ -3987,7 +4252,7 @@
       </w:pPr>
     </w:lvl>
   </w:abstractNum>
-  <w:abstractNum w:abstractNumId="10" w15:restartNumberingAfterBreak="0">
+  <w:abstractNum w:abstractNumId="11" w15:restartNumberingAfterBreak="0">
     <w:nsid w:val="42406248"/>
     <w:multiLevelType w:val="hybridMultilevel"/>
     <w:tmpl w:val="738E7A44"/>
@@ -4100,7 +4365,7 @@
       </w:rPr>
     </w:lvl>
   </w:abstractNum>
-  <w:abstractNum w:abstractNumId="11" w15:restartNumberingAfterBreak="0">
+  <w:abstractNum w:abstractNumId="12" w15:restartNumberingAfterBreak="0">
     <w:nsid w:val="50811A65"/>
     <w:multiLevelType w:val="hybridMultilevel"/>
     <w:tmpl w:val="90CA205E"/>
@@ -4192,7 +4457,7 @@
       </w:pPr>
     </w:lvl>
   </w:abstractNum>
-  <w:abstractNum w:abstractNumId="12" w15:restartNumberingAfterBreak="0">
+  <w:abstractNum w:abstractNumId="13" w15:restartNumberingAfterBreak="0">
     <w:nsid w:val="5084295A"/>
     <w:multiLevelType w:val="hybridMultilevel"/>
     <w:tmpl w:val="3EC8C91A"/>
@@ -4281,7 +4546,7 @@
       </w:pPr>
     </w:lvl>
   </w:abstractNum>
-  <w:abstractNum w:abstractNumId="13" w15:restartNumberingAfterBreak="0">
+  <w:abstractNum w:abstractNumId="14" w15:restartNumberingAfterBreak="0">
     <w:nsid w:val="54756539"/>
     <w:multiLevelType w:val="hybridMultilevel"/>
     <w:tmpl w:val="EA348622"/>
@@ -4370,7 +4635,7 @@
       </w:pPr>
     </w:lvl>
   </w:abstractNum>
-  <w:abstractNum w:abstractNumId="14" w15:restartNumberingAfterBreak="0">
+  <w:abstractNum w:abstractNumId="15" w15:restartNumberingAfterBreak="0">
     <w:nsid w:val="55321DAD"/>
     <w:multiLevelType w:val="hybridMultilevel"/>
     <w:tmpl w:val="FA80929C"/>
@@ -4459,7 +4724,7 @@
       </w:pPr>
     </w:lvl>
   </w:abstractNum>
-  <w:abstractNum w:abstractNumId="15" w15:restartNumberingAfterBreak="0">
+  <w:abstractNum w:abstractNumId="16" w15:restartNumberingAfterBreak="0">
     <w:nsid w:val="56745C3B"/>
     <w:multiLevelType w:val="hybridMultilevel"/>
     <w:tmpl w:val="405C649E"/>
@@ -4572,7 +4837,7 @@
       </w:rPr>
     </w:lvl>
   </w:abstractNum>
-  <w:abstractNum w:abstractNumId="16" w15:restartNumberingAfterBreak="0">
+  <w:abstractNum w:abstractNumId="17" w15:restartNumberingAfterBreak="0">
     <w:nsid w:val="5F312C09"/>
     <w:multiLevelType w:val="hybridMultilevel"/>
     <w:tmpl w:val="2A44FC40"/>
@@ -4658,7 +4923,7 @@
       </w:pPr>
     </w:lvl>
   </w:abstractNum>
-  <w:abstractNum w:abstractNumId="17" w15:restartNumberingAfterBreak="0">
+  <w:abstractNum w:abstractNumId="18" w15:restartNumberingAfterBreak="0">
     <w:nsid w:val="644916A0"/>
     <w:multiLevelType w:val="hybridMultilevel"/>
     <w:tmpl w:val="3C981D2C"/>
@@ -4744,7 +5009,7 @@
       </w:pPr>
     </w:lvl>
   </w:abstractNum>
-  <w:abstractNum w:abstractNumId="18" w15:restartNumberingAfterBreak="0">
+  <w:abstractNum w:abstractNumId="19" w15:restartNumberingAfterBreak="0">
     <w:nsid w:val="65E30AFC"/>
     <w:multiLevelType w:val="hybridMultilevel"/>
     <w:tmpl w:val="379CA34E"/>
@@ -4857,7 +5122,7 @@
       </w:rPr>
     </w:lvl>
   </w:abstractNum>
-  <w:abstractNum w:abstractNumId="19" w15:restartNumberingAfterBreak="0">
+  <w:abstractNum w:abstractNumId="20" w15:restartNumberingAfterBreak="0">
     <w:nsid w:val="69024CA5"/>
     <w:multiLevelType w:val="hybridMultilevel"/>
     <w:tmpl w:val="432C60C8"/>
@@ -4970,7 +5235,7 @@
       </w:rPr>
     </w:lvl>
   </w:abstractNum>
-  <w:abstractNum w:abstractNumId="20" w15:restartNumberingAfterBreak="0">
+  <w:abstractNum w:abstractNumId="21" w15:restartNumberingAfterBreak="0">
     <w:nsid w:val="6C3B503A"/>
     <w:multiLevelType w:val="hybridMultilevel"/>
     <w:tmpl w:val="33E435E8"/>
@@ -5056,7 +5321,7 @@
       </w:pPr>
     </w:lvl>
   </w:abstractNum>
-  <w:abstractNum w:abstractNumId="21" w15:restartNumberingAfterBreak="0">
+  <w:abstractNum w:abstractNumId="22" w15:restartNumberingAfterBreak="0">
     <w:nsid w:val="6E615E34"/>
     <w:multiLevelType w:val="hybridMultilevel"/>
     <w:tmpl w:val="693CC2A4"/>
@@ -5145,7 +5410,7 @@
       </w:pPr>
     </w:lvl>
   </w:abstractNum>
-  <w:abstractNum w:abstractNumId="22" w15:restartNumberingAfterBreak="0">
+  <w:abstractNum w:abstractNumId="23" w15:restartNumberingAfterBreak="0">
     <w:nsid w:val="74C20D67"/>
     <w:multiLevelType w:val="hybridMultilevel"/>
     <w:tmpl w:val="AFF27738"/>
@@ -5234,7 +5499,7 @@
       </w:pPr>
     </w:lvl>
   </w:abstractNum>
-  <w:abstractNum w:abstractNumId="23" w15:restartNumberingAfterBreak="0">
+  <w:abstractNum w:abstractNumId="24" w15:restartNumberingAfterBreak="0">
     <w:nsid w:val="7B2473FC"/>
     <w:multiLevelType w:val="hybridMultilevel"/>
     <w:tmpl w:val="CACEF564"/>
@@ -5324,55 +5589,55 @@
     </w:lvl>
   </w:abstractNum>
   <w:num w:numId="1" w16cid:durableId="1380284269">
-    <w:abstractNumId w:val="14"/>
+    <w:abstractNumId w:val="15"/>
   </w:num>
   <w:num w:numId="2" w16cid:durableId="1362053520">
-    <w:abstractNumId w:val="12"/>
+    <w:abstractNumId w:val="13"/>
   </w:num>
   <w:num w:numId="3" w16cid:durableId="1004936138">
     <w:abstractNumId w:val="3"/>
   </w:num>
   <w:num w:numId="4" w16cid:durableId="1922058456">
-    <w:abstractNumId w:val="17"/>
+    <w:abstractNumId w:val="18"/>
   </w:num>
   <w:num w:numId="5" w16cid:durableId="2073308075">
-    <w:abstractNumId w:val="13"/>
+    <w:abstractNumId w:val="14"/>
   </w:num>
   <w:num w:numId="6" w16cid:durableId="1270119994">
+    <w:abstractNumId w:val="21"/>
+  </w:num>
+  <w:num w:numId="7" w16cid:durableId="1117482964">
+    <w:abstractNumId w:val="22"/>
+  </w:num>
+  <w:num w:numId="8" w16cid:durableId="122232340">
+    <w:abstractNumId w:val="24"/>
+  </w:num>
+  <w:num w:numId="9" w16cid:durableId="833184375">
     <w:abstractNumId w:val="20"/>
   </w:num>
-  <w:num w:numId="7" w16cid:durableId="1117482964">
-    <w:abstractNumId w:val="21"/>
-  </w:num>
-  <w:num w:numId="8" w16cid:durableId="122232340">
-    <w:abstractNumId w:val="23"/>
-  </w:num>
-  <w:num w:numId="9" w16cid:durableId="833184375">
-    <w:abstractNumId w:val="19"/>
-  </w:num>
   <w:num w:numId="10" w16cid:durableId="1493644296">
-    <w:abstractNumId w:val="8"/>
+    <w:abstractNumId w:val="9"/>
   </w:num>
   <w:num w:numId="11" w16cid:durableId="476066786">
     <w:abstractNumId w:val="5"/>
   </w:num>
   <w:num w:numId="12" w16cid:durableId="1565485960">
-    <w:abstractNumId w:val="15"/>
+    <w:abstractNumId w:val="16"/>
   </w:num>
   <w:num w:numId="13" w16cid:durableId="2078622719">
-    <w:abstractNumId w:val="9"/>
+    <w:abstractNumId w:val="10"/>
   </w:num>
   <w:num w:numId="14" w16cid:durableId="173610758">
     <w:abstractNumId w:val="2"/>
   </w:num>
   <w:num w:numId="15" w16cid:durableId="1091580733">
-    <w:abstractNumId w:val="16"/>
+    <w:abstractNumId w:val="17"/>
   </w:num>
   <w:num w:numId="16" w16cid:durableId="1065681603">
     <w:abstractNumId w:val="4"/>
   </w:num>
   <w:num w:numId="17" w16cid:durableId="1861821772">
-    <w:abstractNumId w:val="10"/>
+    <w:abstractNumId w:val="11"/>
   </w:num>
   <w:num w:numId="18" w16cid:durableId="1484665219">
     <w:abstractNumId w:val="6"/>
@@ -5381,19 +5646,28 @@
     <w:abstractNumId w:val="0"/>
   </w:num>
   <w:num w:numId="20" w16cid:durableId="140124717">
-    <w:abstractNumId w:val="22"/>
+    <w:abstractNumId w:val="23"/>
   </w:num>
   <w:num w:numId="21" w16cid:durableId="1582566673">
-    <w:abstractNumId w:val="18"/>
+    <w:abstractNumId w:val="19"/>
   </w:num>
   <w:num w:numId="22" w16cid:durableId="1903825949">
     <w:abstractNumId w:val="1"/>
   </w:num>
   <w:num w:numId="23" w16cid:durableId="660931300">
-    <w:abstractNumId w:val="7"/>
+    <w:abstractNumId w:val="8"/>
   </w:num>
   <w:num w:numId="24" w16cid:durableId="1174800395">
-    <w:abstractNumId w:val="11"/>
+    <w:abstractNumId w:val="12"/>
+  </w:num>
+  <w:num w:numId="25" w16cid:durableId="1524972893">
+    <w:abstractNumId w:val="12"/>
+  </w:num>
+  <w:num w:numId="26" w16cid:durableId="870261244">
+    <w:abstractNumId w:val="12"/>
+  </w:num>
+  <w:num w:numId="27" w16cid:durableId="1870338744">
+    <w:abstractNumId w:val="7"/>
   </w:num>
   <w:numIdMacAtCleanup w:val="24"/>
 </w:numbering>

</xml_diff>

<commit_message>
Überschrift zu Aufgabe 29 ergänzt
</commit_message>
<xml_diff>
--- a/Doc/Aufgaben_2022.docx
+++ b/Doc/Aufgaben_2022.docx
@@ -3073,6 +3073,12 @@
     <w:p/>
     <w:p>
       <w:pPr>
+        <w:pStyle w:val="AufgabemitNr"/>
+        <w:ind w:left="0" w:firstLine="0"/>
+      </w:pPr>
+    </w:p>
+    <w:p>
+      <w:pPr>
         <w:pStyle w:val="Listenabsatz"/>
         <w:numPr>
           <w:ilvl w:val="0"/>
@@ -3446,7 +3452,7 @@
       <w:rPr>
         <w:noProof/>
       </w:rPr>
-      <w:t>26.01.2023</w:t>
+      <w:t>02.02.2023</w:t>
     </w:r>
     <w:r>
       <w:fldChar w:fldCharType="end"/>
@@ -5909,6 +5915,9 @@
   </w:num>
   <w:num w:numId="27" w16cid:durableId="1870338744">
     <w:abstractNumId w:val="7"/>
+  </w:num>
+  <w:num w:numId="28" w16cid:durableId="1781086">
+    <w:abstractNumId w:val="12"/>
   </w:num>
   <w:numIdMacAtCleanup w:val="24"/>
 </w:numbering>

</xml_diff>

<commit_message>
Kurseinheit ergänzt, Formatierung der Dokumente abgeschlossen
</commit_message>
<xml_diff>
--- a/Doc/Aufgaben_2022.docx
+++ b/Doc/Aufgaben_2022.docx
@@ -3367,23 +3367,41 @@
   <w:p>
     <w:pPr>
       <w:pStyle w:val="Fuzeile"/>
+      <w:rPr>
+        <w:lang w:val="fr-FR"/>
+      </w:rPr>
     </w:pPr>
     <w:r>
+      <w:rPr>
+        <w:lang w:val="fr-FR"/>
+      </w:rPr>
       <w:t>Simons</w:t>
     </w:r>
     <w:r>
+      <w:rPr>
+        <w:lang w:val="fr-FR"/>
+      </w:rPr>
       <w:t xml:space="preserve"> CC BY-NC-SA 4.0</w:t>
     </w:r>
     <w:r>
+      <w:rPr>
+        <w:lang w:val="fr-FR"/>
+      </w:rPr>
       <w:tab/>
     </w:r>
     <w:r>
+      <w:rPr>
+        <w:lang w:val="fr-FR"/>
+      </w:rPr>
       <w:tab/>
     </w:r>
     <w:r>
       <w:fldChar w:fldCharType="begin"/>
     </w:r>
     <w:r>
+      <w:rPr>
+        <w:lang w:val="fr-FR"/>
+      </w:rPr>
       <w:instrText xml:space="preserve"> PAGE   \* MERGEFORMAT </w:instrText>
     </w:r>
     <w:r>
@@ -3392,10 +3410,48 @@
     <w:r>
       <w:rPr>
         <w:noProof/>
+        <w:lang w:val="fr-FR"/>
       </w:rPr>
       <w:t>1</w:t>
     </w:r>
     <w:r>
+      <w:fldChar w:fldCharType="end"/>
+    </w:r>
+    <w:r>
+      <w:rPr>
+        <w:lang w:val="fr-FR"/>
+      </w:rPr>
+      <w:t>/</w:t>
+    </w:r>
+    <w:r>
+      <w:rPr>
+        <w:lang w:val="fr-FR"/>
+      </w:rPr>
+      <w:fldChar w:fldCharType="begin"/>
+    </w:r>
+    <w:r>
+      <w:rPr>
+        <w:lang w:val="fr-FR"/>
+      </w:rPr>
+      <w:instrText xml:space="preserve"> NUMPAGES   \* MERGEFORMAT </w:instrText>
+    </w:r>
+    <w:r>
+      <w:rPr>
+        <w:lang w:val="fr-FR"/>
+      </w:rPr>
+      <w:fldChar w:fldCharType="separate"/>
+    </w:r>
+    <w:r>
+      <w:rPr>
+        <w:noProof/>
+        <w:lang w:val="fr-FR"/>
+      </w:rPr>
+      <w:t>6</w:t>
+    </w:r>
+    <w:r>
+      <w:rPr>
+        <w:lang w:val="fr-FR"/>
+      </w:rPr>
       <w:fldChar w:fldCharType="end"/>
     </w:r>
   </w:p>
@@ -3452,7 +3508,7 @@
       <w:rPr>
         <w:noProof/>
       </w:rPr>
-      <w:t>02.02.2023</w:t>
+      <w:t>10.02.2023</w:t>
     </w:r>
     <w:r>
       <w:fldChar w:fldCharType="end"/>

</xml_diff>